<commit_message>
Added direction to strumming. Ready to render music
i.e. components (arrow, fingerpick block)
</commit_message>
<xml_diff>
--- a/Documents/Outline.docx
+++ b/Documents/Outline.docx
@@ -26,7 +26,15 @@
         </w:numPr>
       </w:pPr>
       <w:r>
-        <w:t>The app will be a Yousician type design, supporting fingerpicking and chord playing.</w:t>
+        <w:t xml:space="preserve">The app will be a </w:t>
+      </w:r>
+      <w:proofErr w:type="spellStart"/>
+      <w:r>
+        <w:t>Yousician</w:t>
+      </w:r>
+      <w:proofErr w:type="spellEnd"/>
+      <w:r>
+        <w:t xml:space="preserve"> type design, supporting fingerpicking and chord playing.</w:t>
       </w:r>
     </w:p>
     <w:p>
@@ -62,7 +70,15 @@
         </w:numPr>
       </w:pPr>
       <w:r>
-        <w:t>The program will be for Ukulele, Dulcimer/Merlin, and theoretically, Diddley Bows, i.e. a variable number of strings, chromatic and diatonic fretting.</w:t>
+        <w:t xml:space="preserve">The program will be for Ukulele, Dulcimer/Merlin, and theoretically, </w:t>
+      </w:r>
+      <w:proofErr w:type="spellStart"/>
+      <w:r>
+        <w:t>Diddley</w:t>
+      </w:r>
+      <w:proofErr w:type="spellEnd"/>
+      <w:r>
+        <w:t xml:space="preserve"> Bows, i.e. a variable number of strings, chromatic and diatonic fretting.</w:t>
       </w:r>
     </w:p>
     <w:p>
@@ -74,7 +90,11 @@
         </w:numPr>
       </w:pPr>
       <w:r>
-        <w:t xml:space="preserve">The input to the program will be a “compiled” form of music, not the raw text in the format </w:t>
+        <w:t xml:space="preserve">The input to the program will be a “compiled” form of music, not the raw text in the </w:t>
+      </w:r>
+      <w:proofErr w:type="gramStart"/>
+      <w:r>
+        <w:t xml:space="preserve">format </w:t>
       </w:r>
       <w:r>
         <w:rPr>
@@ -82,6 +102,7 @@
         </w:rPr>
         <w:t>.music</w:t>
       </w:r>
+      <w:proofErr w:type="gramEnd"/>
       <w:r>
         <w:t xml:space="preserve"> </w:t>
       </w:r>
@@ -131,7 +152,15 @@
         </w:numPr>
       </w:pPr>
       <w:r>
-        <w:t>Source will have consistent formats, e.g. the use of # for comments and := for equates.</w:t>
+        <w:t xml:space="preserve">Source will have consistent formats, e.g. the use of # for comments </w:t>
+      </w:r>
+      <w:proofErr w:type="gramStart"/>
+      <w:r>
+        <w:t>and :</w:t>
+      </w:r>
+      <w:proofErr w:type="gramEnd"/>
+      <w:r>
+        <w:t>= for equates.</w:t>
       </w:r>
     </w:p>
     <w:p>
@@ -143,7 +172,11 @@
         </w:numPr>
       </w:pPr>
       <w:r>
-        <w:t xml:space="preserve">Format 1 will be the “Big Book” format, known as </w:t>
+        <w:t xml:space="preserve">Format 1 will be the “Big Book” format, known </w:t>
+      </w:r>
+      <w:proofErr w:type="gramStart"/>
+      <w:r>
+        <w:t xml:space="preserve">as </w:t>
       </w:r>
       <w:r>
         <w:rPr>
@@ -151,6 +184,7 @@
         </w:rPr>
         <w:t>.strum</w:t>
       </w:r>
+      <w:proofErr w:type="gramEnd"/>
       <w:r>
         <w:rPr>
           <w:b/>
@@ -158,7 +192,15 @@
         <w:t xml:space="preserve"> </w:t>
       </w:r>
       <w:r>
-        <w:t>and will be the same format as the file “windows.strum” (When I’m cleaning Windows)</w:t>
+        <w:t>and will be the same format as the file “</w:t>
+      </w:r>
+      <w:proofErr w:type="spellStart"/>
+      <w:r>
+        <w:t>windows.strum</w:t>
+      </w:r>
+      <w:proofErr w:type="spellEnd"/>
+      <w:r>
+        <w:t>” (When I’m cleaning Windows)</w:t>
       </w:r>
     </w:p>
     <w:p>
@@ -170,7 +212,11 @@
         </w:numPr>
       </w:pPr>
       <w:r>
-        <w:t xml:space="preserve">Format 2 will be the “Merlin book” format, e.g. a sequence on single fingerpicks known as </w:t>
+        <w:t xml:space="preserve">Format 2 will be the “Merlin book” format, e.g. a sequence on single fingerpicks known </w:t>
+      </w:r>
+      <w:proofErr w:type="gramStart"/>
+      <w:r>
+        <w:t xml:space="preserve">as </w:t>
       </w:r>
       <w:r>
         <w:rPr>
@@ -178,6 +224,7 @@
         </w:rPr>
         <w:t>.tune</w:t>
       </w:r>
+      <w:proofErr w:type="gramEnd"/>
     </w:p>
     <w:p>
       <w:pPr>
@@ -203,28 +250,60 @@
           <w:b/>
           <w:u w:val="single"/>
         </w:rPr>
-        <w:t>Format of</w:t>
-      </w:r>
+        <w:t xml:space="preserve">Format </w:t>
+      </w:r>
+      <w:proofErr w:type="gramStart"/>
       <w:r>
         <w:rPr>
           <w:b/>
           <w:u w:val="single"/>
         </w:rPr>
-        <w:t xml:space="preserve"> .music files</w:t>
-      </w:r>
-    </w:p>
-    <w:p>
-      <w:r>
-        <w:t>All lines have a prefix on the line which is nnnn</w:t>
+        <w:t>of</w:t>
+      </w:r>
+      <w:r>
+        <w:rPr>
+          <w:b/>
+          <w:u w:val="single"/>
+        </w:rPr>
+        <w:t xml:space="preserve"> .music</w:t>
+      </w:r>
+      <w:proofErr w:type="gramEnd"/>
+      <w:r>
+        <w:rPr>
+          <w:b/>
+          <w:u w:val="single"/>
+        </w:rPr>
+        <w:t xml:space="preserve"> files</w:t>
+      </w:r>
+    </w:p>
+    <w:p>
+      <w:r>
+        <w:t xml:space="preserve">All lines have a prefix on the line which is </w:t>
+      </w:r>
+      <w:proofErr w:type="spellStart"/>
+      <w:r>
+        <w:t>nnnn</w:t>
       </w:r>
       <w:r>
         <w:t>.</w:t>
       </w:r>
       <w:r>
-        <w:t>mmm:</w:t>
-      </w:r>
-      <w:r>
-        <w:t xml:space="preserve"> nnnn is the bar number and m</w:t>
+        <w:t>mmm</w:t>
+      </w:r>
+      <w:proofErr w:type="spellEnd"/>
+      <w:r>
+        <w:t>:</w:t>
+      </w:r>
+      <w:r>
+        <w:t xml:space="preserve"> </w:t>
+      </w:r>
+      <w:proofErr w:type="spellStart"/>
+      <w:r>
+        <w:t>nnnn</w:t>
+      </w:r>
+      <w:proofErr w:type="spellEnd"/>
+      <w:r>
+        <w:t xml:space="preserve"> is the bar number and m</w:t>
       </w:r>
       <w:r>
         <w:t>mm is the position in that bar as a thousandth of a bar (e.g.</w:t>
@@ -239,13 +318,23 @@
         <w:t>.</w:t>
       </w:r>
       <w:r>
-        <w:t xml:space="preserve"> The file must be ordered in bar:sub</w:t>
-      </w:r>
+        <w:t xml:space="preserve"> The file must be ordered in </w:t>
+      </w:r>
+      <w:proofErr w:type="spellStart"/>
+      <w:proofErr w:type="gramStart"/>
+      <w:r>
+        <w:t>bar:sub</w:t>
+      </w:r>
+      <w:proofErr w:type="gramEnd"/>
       <w:r>
         <w:t>-</w:t>
       </w:r>
       <w:r>
-        <w:t>bar order</w:t>
+        <w:t>bar</w:t>
+      </w:r>
+      <w:proofErr w:type="spellEnd"/>
+      <w:r>
+        <w:t xml:space="preserve"> order</w:t>
       </w:r>
       <w:r>
         <w:t xml:space="preserve"> which is in practice an alphanumeric sort of the lines</w:t>
@@ -256,7 +345,15 @@
     </w:p>
     <w:p>
       <w:r>
-        <w:t>Format refers to the after the prefix (e.g. one would write 1004.000:”When I’m cleaning windows</w:t>
+        <w:t>Format refers to the after the prefix (e.g. one would write 1004.000</w:t>
+      </w:r>
+      <w:proofErr w:type="gramStart"/>
+      <w:r>
+        <w:t>:”When</w:t>
+      </w:r>
+      <w:proofErr w:type="gramEnd"/>
+      <w:r>
+        <w:t xml:space="preserve"> I’m cleaning windows</w:t>
       </w:r>
     </w:p>
     <w:p>
@@ -286,9 +383,9 @@
         <w:tblLook w:val="04A0" w:firstRow="1" w:lastRow="0" w:firstColumn="1" w:lastColumn="0" w:noHBand="0" w:noVBand="1"/>
       </w:tblPr>
       <w:tblGrid>
-        <w:gridCol w:w="1555"/>
-        <w:gridCol w:w="1842"/>
-        <w:gridCol w:w="5619"/>
+        <w:gridCol w:w="1891"/>
+        <w:gridCol w:w="1821"/>
+        <w:gridCol w:w="5304"/>
       </w:tblGrid>
       <w:tr>
         <w:tc>
@@ -384,8 +481,13 @@
             <w:tcW w:w="1555" w:type="dxa"/>
           </w:tcPr>
           <w:p>
-            <w:r>
-              <w:t xml:space="preserve">Key := Value </w:t>
+            <w:proofErr w:type="gramStart"/>
+            <w:r>
+              <w:t>Key :</w:t>
+            </w:r>
+            <w:proofErr w:type="gramEnd"/>
+            <w:r>
+              <w:t xml:space="preserve">= Value </w:t>
             </w:r>
           </w:p>
         </w:tc>
@@ -394,8 +496,13 @@
             <w:tcW w:w="1842" w:type="dxa"/>
           </w:tcPr>
           <w:p>
-            <w:r>
-              <w:t xml:space="preserve">Tempo := 140 </w:t>
+            <w:proofErr w:type="gramStart"/>
+            <w:r>
+              <w:t>Tempo :</w:t>
+            </w:r>
+            <w:proofErr w:type="gramEnd"/>
+            <w:r>
+              <w:t xml:space="preserve">= 140 </w:t>
             </w:r>
           </w:p>
         </w:tc>
@@ -458,7 +565,23 @@
           </w:tcPr>
           <w:p>
             <w:r>
-              <w:t>[n</w:t>
+              <w:t>&lt;</w:t>
+            </w:r>
+            <w:proofErr w:type="spellStart"/>
+            <w:r>
+              <w:t>dir</w:t>
+            </w:r>
+            <w:proofErr w:type="spellEnd"/>
+            <w:r>
+              <w:t>&gt;</w:t>
+            </w:r>
+            <w:r>
+              <w:t>[</w:t>
+            </w:r>
+            <w:proofErr w:type="spellStart"/>
+            <w:proofErr w:type="gramStart"/>
+            <w:r>
+              <w:t>n</w:t>
             </w:r>
             <w:r>
               <w:t>,</w:t>
@@ -466,6 +589,7 @@
             <w:r>
               <w:t>n</w:t>
             </w:r>
+            <w:proofErr w:type="gramEnd"/>
             <w:r>
               <w:t>,</w:t>
             </w:r>
@@ -476,7 +600,11 @@
               <w:t>,</w:t>
             </w:r>
             <w:r>
-              <w:t>n]</w:t>
+              <w:t>n</w:t>
+            </w:r>
+            <w:proofErr w:type="spellEnd"/>
+            <w:r>
+              <w:t>]</w:t>
             </w:r>
           </w:p>
         </w:tc>
@@ -485,8 +613,16 @@
             <w:tcW w:w="1842" w:type="dxa"/>
           </w:tcPr>
           <w:p>
-            <w:r>
-              <w:t>[0</w:t>
+            <w:proofErr w:type="gramStart"/>
+            <w:r>
+              <w:t>u</w:t>
+            </w:r>
+            <w:r>
+              <w:t>[</w:t>
+            </w:r>
+            <w:proofErr w:type="gramEnd"/>
+            <w:r>
+              <w:t>0</w:t>
             </w:r>
             <w:r>
               <w:t>,</w:t>
@@ -514,7 +650,34 @@
           </w:tcPr>
           <w:p>
             <w:r>
-              <w:t>Play a string or a group of strings. The example is a Ukulele G chord. Strings can be “X” (don’t strum). Position 0 is an open string.</w:t>
+              <w:t xml:space="preserve">Play a string or a group of strings. The example is </w:t>
+            </w:r>
+            <w:proofErr w:type="gramStart"/>
+            <w:r>
+              <w:t>a</w:t>
+            </w:r>
+            <w:proofErr w:type="gramEnd"/>
+            <w:r>
+              <w:t xml:space="preserve"> Ukulele G chord. Strings can be “X” (don’t strum). Position 0 is an open string.</w:t>
+            </w:r>
+            <w:r>
+              <w:t xml:space="preserve"> &lt;</w:t>
+            </w:r>
+            <w:proofErr w:type="spellStart"/>
+            <w:r>
+              <w:t>dir</w:t>
+            </w:r>
+            <w:proofErr w:type="spellEnd"/>
+            <w:r>
+              <w:t xml:space="preserve">&gt; can be u or d for up or </w:t>
+            </w:r>
+            <w:bookmarkStart w:id="0" w:name="_GoBack"/>
+            <w:bookmarkEnd w:id="0"/>
+            <w:r>
+              <w:t>down strum.</w:t>
+            </w:r>
+            <w:r>
+              <w:t xml:space="preserve"> </w:t>
             </w:r>
           </w:p>
         </w:tc>
@@ -526,7 +689,31 @@
           </w:tcPr>
           <w:p>
             <w:r>
-              <w:t>[@vv,n,n,n,n]</w:t>
+              <w:t>&lt;</w:t>
+            </w:r>
+            <w:proofErr w:type="spellStart"/>
+            <w:r>
+              <w:t>dir</w:t>
+            </w:r>
+            <w:proofErr w:type="spellEnd"/>
+            <w:r>
+              <w:t>&gt;</w:t>
+            </w:r>
+            <w:r>
+              <w:t>[@</w:t>
+            </w:r>
+            <w:proofErr w:type="spellStart"/>
+            <w:proofErr w:type="gramStart"/>
+            <w:r>
+              <w:t>vv,n</w:t>
+            </w:r>
+            <w:proofErr w:type="gramEnd"/>
+            <w:r>
+              <w:t>,n,n,n</w:t>
+            </w:r>
+            <w:proofErr w:type="spellEnd"/>
+            <w:r>
+              <w:t>]</w:t>
             </w:r>
           </w:p>
         </w:tc>
@@ -535,8 +722,16 @@
             <w:tcW w:w="1842" w:type="dxa"/>
           </w:tcPr>
           <w:p>
-            <w:r>
-              <w:t>[@42,0,2,3,2]</w:t>
+            <w:proofErr w:type="gramStart"/>
+            <w:r>
+              <w:t>u</w:t>
+            </w:r>
+            <w:r>
+              <w:t>[</w:t>
+            </w:r>
+            <w:proofErr w:type="gramEnd"/>
+            <w:r>
+              <w:t>@42,0,2,3,2]</w:t>
             </w:r>
           </w:p>
         </w:tc>
@@ -548,8 +743,6 @@
             <w:r>
               <w:t>As above, but at 42% volume.</w:t>
             </w:r>
-            <w:bookmarkStart w:id="0" w:name="_GoBack"/>
-            <w:bookmarkEnd w:id="0"/>
           </w:p>
         </w:tc>
       </w:tr>

</xml_diff>

<commit_message>
Switched to .ukulele format for IDing instrument
</commit_message>
<xml_diff>
--- a/Documents/Outline.docx
+++ b/Documents/Outline.docx
@@ -265,9 +265,32 @@
           <w:b/>
           <w:u w:val="single"/>
         </w:rPr>
-        <w:t xml:space="preserve"> .music</w:t>
+        <w:t xml:space="preserve"> .ukulele</w:t>
       </w:r>
       <w:proofErr w:type="gramEnd"/>
+      <w:r>
+        <w:rPr>
+          <w:b/>
+          <w:u w:val="single"/>
+        </w:rPr>
+        <w:t xml:space="preserve"> (</w:t>
+      </w:r>
+      <w:proofErr w:type="spellStart"/>
+      <w:r>
+        <w:rPr>
+          <w:b/>
+          <w:u w:val="single"/>
+        </w:rPr>
+        <w:t>etc</w:t>
+      </w:r>
+      <w:proofErr w:type="spellEnd"/>
+      <w:r>
+        <w:rPr>
+          <w:b/>
+          <w:u w:val="single"/>
+        </w:rPr>
+        <w:t>)</w:t>
+      </w:r>
       <w:r>
         <w:rPr>
           <w:b/>
@@ -669,12 +692,7 @@
             </w:r>
             <w:proofErr w:type="spellEnd"/>
             <w:r>
-              <w:t xml:space="preserve">&gt; can be u or d for up or </w:t>
-            </w:r>
-            <w:bookmarkStart w:id="0" w:name="_GoBack"/>
-            <w:bookmarkEnd w:id="0"/>
-            <w:r>
-              <w:t>down strum.</w:t>
+              <w:t>&gt; can be u or d for up or down strum.</w:t>
             </w:r>
             <w:r>
               <w:t xml:space="preserve"> </w:t>
@@ -930,43 +948,11 @@
           </w:p>
         </w:tc>
       </w:tr>
-      <w:tr>
-        <w:tc>
-          <w:tcPr>
-            <w:tcW w:w="1696" w:type="dxa"/>
-          </w:tcPr>
-          <w:p>
-            <w:r>
-              <w:t>i</w:t>
-            </w:r>
-            <w:r>
-              <w:t>nstrument</w:t>
-            </w:r>
-          </w:p>
-        </w:tc>
-        <w:tc>
-          <w:tcPr>
-            <w:tcW w:w="1560" w:type="dxa"/>
-          </w:tcPr>
-          <w:p>
-            <w:r>
-              <w:t>Ukulele</w:t>
-            </w:r>
-          </w:p>
-        </w:tc>
-        <w:tc>
-          <w:tcPr>
-            <w:tcW w:w="5760" w:type="dxa"/>
-          </w:tcPr>
-          <w:p>
-            <w:r>
-              <w:t>Defines the instrument type, which defines other things (e.g. strings, tuning and so on)</w:t>
-            </w:r>
-          </w:p>
-        </w:tc>
-      </w:tr>
     </w:tbl>
-    <w:p/>
+    <w:p>
+      <w:bookmarkStart w:id="0" w:name="_GoBack"/>
+      <w:bookmarkEnd w:id="0"/>
+    </w:p>
     <w:p/>
     <w:sectPr>
       <w:pgSz w:w="11906" w:h="16838"/>

</xml_diff>